<commit_message>
updates in java topics
</commit_message>
<xml_diff>
--- a/Java/java-common-hints.docx
+++ b/Java/java-common-hints.docx
@@ -9,16 +9,39 @@
           <w:ilvl w:val="0"/>
           <w:numId w:val="1"/>
         </w:numPr>
-      </w:pPr>
-      <w:r>
+        <w:rPr>
+          <w:sz w:val="18"/>
+          <w:szCs w:val="18"/>
+        </w:rPr>
+      </w:pPr>
+      <w:r>
+        <w:rPr>
+          <w:sz w:val="18"/>
+          <w:szCs w:val="18"/>
+        </w:rPr>
         <w:t>Jav</w:t>
       </w:r>
       <w:r>
+        <w:rPr>
+          <w:sz w:val="18"/>
+          <w:szCs w:val="18"/>
+        </w:rPr>
         <w:t>a</w:t>
       </w:r>
       <w:r>
+        <w:rPr>
+          <w:sz w:val="18"/>
+          <w:szCs w:val="18"/>
+        </w:rPr>
         <w:t xml:space="preserve"> uses pass by value only</w:t>
       </w:r>
+      <w:r>
+        <w:rPr>
+          <w:sz w:val="18"/>
+          <w:szCs w:val="18"/>
+        </w:rPr>
+        <w:t>.</w:t>
+      </w:r>
     </w:p>
     <w:p>
       <w:pPr>
@@ -27,14 +50,17 @@
           <w:ilvl w:val="0"/>
           <w:numId w:val="1"/>
         </w:numPr>
-      </w:pPr>
-      <w:proofErr w:type="spellStart"/>
-      <w:r>
-        <w:t>Collections.sort</w:t>
-      </w:r>
-      <w:proofErr w:type="spellEnd"/>
-      <w:r>
-        <w:t>()</w:t>
+        <w:rPr>
+          <w:sz w:val="18"/>
+          <w:szCs w:val="18"/>
+        </w:rPr>
+      </w:pPr>
+      <w:r>
+        <w:rPr>
+          <w:sz w:val="18"/>
+          <w:szCs w:val="18"/>
+        </w:rPr>
+        <w:t>Collections.sort()</w:t>
       </w:r>
     </w:p>
     <w:p>
@@ -44,8 +70,16 @@
           <w:ilvl w:val="1"/>
           <w:numId w:val="1"/>
         </w:numPr>
-      </w:pPr>
-      <w:r>
+        <w:rPr>
+          <w:sz w:val="18"/>
+          <w:szCs w:val="18"/>
+        </w:rPr>
+      </w:pPr>
+      <w:r>
+        <w:rPr>
+          <w:sz w:val="18"/>
+          <w:szCs w:val="18"/>
+        </w:rPr>
         <w:t>Sorts the objects by altering original data</w:t>
       </w:r>
     </w:p>
@@ -56,14 +90,17 @@
           <w:ilvl w:val="0"/>
           <w:numId w:val="1"/>
         </w:numPr>
-      </w:pPr>
-      <w:proofErr w:type="spellStart"/>
-      <w:r>
-        <w:t>Stream.sorted</w:t>
-      </w:r>
-      <w:proofErr w:type="spellEnd"/>
-      <w:r>
-        <w:t>()</w:t>
+        <w:rPr>
+          <w:sz w:val="18"/>
+          <w:szCs w:val="18"/>
+        </w:rPr>
+      </w:pPr>
+      <w:r>
+        <w:rPr>
+          <w:sz w:val="18"/>
+          <w:szCs w:val="18"/>
+        </w:rPr>
+        <w:t>Stream.sorted()</w:t>
       </w:r>
     </w:p>
     <w:p>
@@ -73,11 +110,23 @@
           <w:ilvl w:val="1"/>
           <w:numId w:val="1"/>
         </w:numPr>
-      </w:pPr>
-      <w:r>
+        <w:rPr>
+          <w:sz w:val="18"/>
+          <w:szCs w:val="18"/>
+        </w:rPr>
+      </w:pPr>
+      <w:r>
+        <w:rPr>
+          <w:sz w:val="18"/>
+          <w:szCs w:val="18"/>
+        </w:rPr>
         <w:t>Sorts the copy of the original data, and gives us a new stream output</w:t>
       </w:r>
       <w:r>
+        <w:rPr>
+          <w:sz w:val="18"/>
+          <w:szCs w:val="18"/>
+        </w:rPr>
         <w:t>.</w:t>
       </w:r>
     </w:p>
@@ -88,11 +137,267 @@
           <w:ilvl w:val="0"/>
           <w:numId w:val="1"/>
         </w:numPr>
-      </w:pPr>
-    </w:p>
-    <w:p>
-      <w:pPr>
-        <w:pStyle w:val="ListParagraph"/>
+        <w:rPr>
+          <w:sz w:val="18"/>
+          <w:szCs w:val="18"/>
+        </w:rPr>
+      </w:pPr>
+      <w:r>
+        <w:rPr>
+          <w:sz w:val="18"/>
+          <w:szCs w:val="18"/>
+        </w:rPr>
+        <w:t>Volatile keyword is used to indicate the java to visit the variable at the main memory bypassing any level of caches.</w:t>
+      </w:r>
+    </w:p>
+    <w:p>
+      <w:pPr>
+        <w:pStyle w:val="ListParagraph"/>
+        <w:numPr>
+          <w:ilvl w:val="0"/>
+          <w:numId w:val="1"/>
+        </w:numPr>
+        <w:rPr>
+          <w:sz w:val="18"/>
+          <w:szCs w:val="18"/>
+        </w:rPr>
+      </w:pPr>
+      <w:r>
+        <w:rPr>
+          <w:sz w:val="18"/>
+          <w:szCs w:val="18"/>
+        </w:rPr>
+        <w:t>Static fields are not serialized during serialization process, only non-static fields are serialized, static field are ignored, because they are part of the class, and not part of the instance.</w:t>
+      </w:r>
+    </w:p>
+    <w:p>
+      <w:pPr>
+        <w:pStyle w:val="ListParagraph"/>
+        <w:numPr>
+          <w:ilvl w:val="0"/>
+          <w:numId w:val="1"/>
+        </w:numPr>
+        <w:rPr>
+          <w:sz w:val="18"/>
+          <w:szCs w:val="18"/>
+        </w:rPr>
+      </w:pPr>
+      <w:r>
+        <w:rPr>
+          <w:sz w:val="18"/>
+          <w:szCs w:val="18"/>
+        </w:rPr>
+        <w:t>If a serializable class contains one non-serializable field, then we’ll encounter NotSerializableException.</w:t>
+      </w:r>
+    </w:p>
+    <w:p>
+      <w:pPr>
+        <w:pStyle w:val="ListParagraph"/>
+        <w:numPr>
+          <w:ilvl w:val="0"/>
+          <w:numId w:val="1"/>
+        </w:numPr>
+        <w:rPr>
+          <w:sz w:val="18"/>
+          <w:szCs w:val="18"/>
+        </w:rPr>
+      </w:pPr>
+      <w:r>
+        <w:rPr>
+          <w:sz w:val="18"/>
+          <w:szCs w:val="18"/>
+        </w:rPr>
+        <w:t>Type erasure</w:t>
+      </w:r>
+      <w:r>
+        <w:rPr>
+          <w:sz w:val="18"/>
+          <w:szCs w:val="18"/>
+        </w:rPr>
+        <w:t xml:space="preserve"> </w:t>
+      </w:r>
+      <w:r>
+        <w:rPr>
+          <w:sz w:val="18"/>
+          <w:szCs w:val="18"/>
+        </w:rPr>
+        <w:t xml:space="preserve">is a process referred to the compiler removing the generics during compile time </w:t>
+      </w:r>
+      <w:r>
+        <w:rPr>
+          <w:sz w:val="18"/>
+          <w:szCs w:val="18"/>
+        </w:rPr>
+        <w:t>to maintain backward compatibility.</w:t>
+      </w:r>
+    </w:p>
+    <w:p>
+      <w:pPr>
+        <w:pStyle w:val="ListParagraph"/>
+        <w:numPr>
+          <w:ilvl w:val="0"/>
+          <w:numId w:val="1"/>
+        </w:numPr>
+        <w:rPr>
+          <w:sz w:val="18"/>
+          <w:szCs w:val="18"/>
+        </w:rPr>
+      </w:pPr>
+      <w:r>
+        <w:rPr>
+          <w:sz w:val="18"/>
+          <w:szCs w:val="18"/>
+        </w:rPr>
+        <w:t>Java 8 features:</w:t>
+      </w:r>
+    </w:p>
+    <w:p>
+      <w:pPr>
+        <w:pStyle w:val="ListParagraph"/>
+        <w:numPr>
+          <w:ilvl w:val="1"/>
+          <w:numId w:val="1"/>
+        </w:numPr>
+        <w:rPr>
+          <w:sz w:val="18"/>
+          <w:szCs w:val="18"/>
+        </w:rPr>
+      </w:pPr>
+      <w:r>
+        <w:rPr>
+          <w:sz w:val="18"/>
+          <w:szCs w:val="18"/>
+        </w:rPr>
+        <w:t>Lambda expression</w:t>
+      </w:r>
+    </w:p>
+    <w:p>
+      <w:pPr>
+        <w:pStyle w:val="ListParagraph"/>
+        <w:numPr>
+          <w:ilvl w:val="1"/>
+          <w:numId w:val="1"/>
+        </w:numPr>
+        <w:rPr>
+          <w:sz w:val="18"/>
+          <w:szCs w:val="18"/>
+        </w:rPr>
+      </w:pPr>
+      <w:r>
+        <w:rPr>
+          <w:sz w:val="18"/>
+          <w:szCs w:val="18"/>
+        </w:rPr>
+        <w:t>Streams API</w:t>
+      </w:r>
+    </w:p>
+    <w:p>
+      <w:pPr>
+        <w:pStyle w:val="ListParagraph"/>
+        <w:numPr>
+          <w:ilvl w:val="1"/>
+          <w:numId w:val="1"/>
+        </w:numPr>
+        <w:rPr>
+          <w:sz w:val="18"/>
+          <w:szCs w:val="18"/>
+        </w:rPr>
+      </w:pPr>
+      <w:r>
+        <w:rPr>
+          <w:sz w:val="18"/>
+          <w:szCs w:val="18"/>
+        </w:rPr>
+        <w:t>New Date Time API</w:t>
+      </w:r>
+    </w:p>
+    <w:p>
+      <w:pPr>
+        <w:pStyle w:val="ListParagraph"/>
+        <w:numPr>
+          <w:ilvl w:val="1"/>
+          <w:numId w:val="1"/>
+        </w:numPr>
+        <w:rPr>
+          <w:sz w:val="18"/>
+          <w:szCs w:val="18"/>
+        </w:rPr>
+      </w:pPr>
+      <w:r>
+        <w:rPr>
+          <w:sz w:val="18"/>
+          <w:szCs w:val="18"/>
+        </w:rPr>
+        <w:t>Default and static methods for interfaces</w:t>
+      </w:r>
+    </w:p>
+    <w:p>
+      <w:pPr>
+        <w:pStyle w:val="ListParagraph"/>
+        <w:numPr>
+          <w:ilvl w:val="1"/>
+          <w:numId w:val="1"/>
+        </w:numPr>
+        <w:rPr>
+          <w:sz w:val="18"/>
+          <w:szCs w:val="18"/>
+        </w:rPr>
+      </w:pPr>
+      <w:r>
+        <w:rPr>
+          <w:sz w:val="18"/>
+          <w:szCs w:val="18"/>
+        </w:rPr>
+        <w:t>Optional class</w:t>
+      </w:r>
+    </w:p>
+    <w:p>
+      <w:pPr>
+        <w:pStyle w:val="ListParagraph"/>
+        <w:numPr>
+          <w:ilvl w:val="0"/>
+          <w:numId w:val="1"/>
+        </w:numPr>
+        <w:rPr>
+          <w:sz w:val="18"/>
+          <w:szCs w:val="18"/>
+        </w:rPr>
+      </w:pPr>
+      <w:r>
+        <w:rPr>
+          <w:sz w:val="18"/>
+          <w:szCs w:val="18"/>
+        </w:rPr>
+        <w:t>Default methods introduced in java 8 for adding more methods to interfaces, without affecting the implemented classes.</w:t>
+      </w:r>
+    </w:p>
+    <w:p>
+      <w:pPr>
+        <w:pStyle w:val="ListParagraph"/>
+        <w:numPr>
+          <w:ilvl w:val="0"/>
+          <w:numId w:val="1"/>
+        </w:numPr>
+        <w:rPr>
+          <w:sz w:val="18"/>
+          <w:szCs w:val="18"/>
+        </w:rPr>
+      </w:pPr>
+      <w:r>
+        <w:rPr>
+          <w:sz w:val="18"/>
+          <w:szCs w:val="18"/>
+        </w:rPr>
+        <w:t>Lambda expression can access outside variables, but only final and effective final variables, which does not change its state throughout the program.</w:t>
+      </w:r>
+    </w:p>
+    <w:p>
+      <w:pPr>
+        <w:pStyle w:val="ListParagraph"/>
+        <w:rPr>
+          <w:sz w:val="18"/>
+          <w:szCs w:val="18"/>
+        </w:rPr>
       </w:pPr>
     </w:p>
     <w:sectPr>

</xml_diff>

<commit_message>
database, jpa, hibernate, rest api etc
</commit_message>
<xml_diff>
--- a/Java/java-common-hints.docx
+++ b/Java/java-common-hints.docx
@@ -1,6 +1,6 @@
 
 <file path=word/document.xml><?xml version="1.0" encoding="utf-8"?>
-<w:document xmlns:wpc="http://schemas.microsoft.com/office/word/2010/wordprocessingCanvas" xmlns:cx="http://schemas.microsoft.com/office/drawing/2014/chartex" xmlns:cx1="http://schemas.microsoft.com/office/drawing/2015/9/8/chartex" xmlns:cx2="http://schemas.microsoft.com/office/drawing/2015/10/21/chartex" xmlns:cx3="http://schemas.microsoft.com/office/drawing/2016/5/9/chartex" xmlns:cx4="http://schemas.microsoft.com/office/drawing/2016/5/10/chartex" xmlns:cx5="http://schemas.microsoft.com/office/drawing/2016/5/11/chartex" xmlns:cx6="http://schemas.microsoft.com/office/drawing/2016/5/12/chartex" xmlns:cx7="http://schemas.microsoft.com/office/drawing/2016/5/13/chartex" xmlns:cx8="http://schemas.microsoft.com/office/drawing/2016/5/14/chartex" xmlns:mc="http://schemas.openxmlformats.org/markup-compatibility/2006" xmlns:aink="http://schemas.microsoft.com/office/drawing/2016/ink" xmlns:am3d="http://schemas.microsoft.com/office/drawing/2017/model3d" xmlns:o="urn:schemas-microsoft-com:office:office" xmlns:oel="http://schemas.microsoft.com/office/2019/extlst" xmlns:r="http://schemas.openxmlformats.org/officeDocument/2006/relationships" xmlns:m="http://schemas.openxmlformats.org/officeDocument/2006/math" xmlns:v="urn:schemas-microsoft-com:vml" xmlns:wp14="http://schemas.microsoft.com/office/word/2010/wordprocessingDrawing" xmlns:wp="http://schemas.openxmlformats.org/drawingml/2006/wordprocessingDrawing" xmlns:w10="urn:schemas-microsoft-com:office:word" xmlns:w="http://schemas.openxmlformats.org/wordprocessingml/2006/main" xmlns:w14="http://schemas.microsoft.com/office/word/2010/wordml" xmlns:w15="http://schemas.microsoft.com/office/word/2012/wordml" xmlns:w16cex="http://schemas.microsoft.com/office/word/2018/wordml/cex" xmlns:w16cid="http://schemas.microsoft.com/office/word/2016/wordml/cid" xmlns:w16="http://schemas.microsoft.com/office/word/2018/wordml" xmlns:w16du="http://schemas.microsoft.com/office/word/2023/wordml/word16du" xmlns:w16sdtdh="http://schemas.microsoft.com/office/word/2020/wordml/sdtdatahash" xmlns:w16se="http://schemas.microsoft.com/office/word/2015/wordml/symex" xmlns:wpg="http://schemas.microsoft.com/office/word/2010/wordprocessingGroup" xmlns:wpi="http://schemas.microsoft.com/office/word/2010/wordprocessingInk" xmlns:wne="http://schemas.microsoft.com/office/word/2006/wordml" xmlns:wps="http://schemas.microsoft.com/office/word/2010/wordprocessingShape" mc:Ignorable="w14 w15 w16se w16cid w16 w16cex w16sdtdh w16du wp14">
+<w:document xmlns:wpc="http://schemas.microsoft.com/office/word/2010/wordprocessingCanvas" xmlns:cx="http://schemas.microsoft.com/office/drawing/2014/chartex" xmlns:cx1="http://schemas.microsoft.com/office/drawing/2015/9/8/chartex" xmlns:cx2="http://schemas.microsoft.com/office/drawing/2015/10/21/chartex" xmlns:cx3="http://schemas.microsoft.com/office/drawing/2016/5/9/chartex" xmlns:cx4="http://schemas.microsoft.com/office/drawing/2016/5/10/chartex" xmlns:cx5="http://schemas.microsoft.com/office/drawing/2016/5/11/chartex" xmlns:cx6="http://schemas.microsoft.com/office/drawing/2016/5/12/chartex" xmlns:cx7="http://schemas.microsoft.com/office/drawing/2016/5/13/chartex" xmlns:cx8="http://schemas.microsoft.com/office/drawing/2016/5/14/chartex" xmlns:mc="http://schemas.openxmlformats.org/markup-compatibility/2006" xmlns:aink="http://schemas.microsoft.com/office/drawing/2016/ink" xmlns:am3d="http://schemas.microsoft.com/office/drawing/2017/model3d" xmlns:o="urn:schemas-microsoft-com:office:office" xmlns:oel="http://schemas.microsoft.com/office/2019/extlst" xmlns:r="http://schemas.openxmlformats.org/officeDocument/2006/relationships" xmlns:m="http://schemas.openxmlformats.org/officeDocument/2006/math" xmlns:v="urn:schemas-microsoft-com:vml" xmlns:wp14="http://schemas.microsoft.com/office/word/2010/wordprocessingDrawing" xmlns:wp="http://schemas.openxmlformats.org/drawingml/2006/wordprocessingDrawing" xmlns:w10="urn:schemas-microsoft-com:office:word" xmlns:w="http://schemas.openxmlformats.org/wordprocessingml/2006/main" xmlns:w14="http://schemas.microsoft.com/office/word/2010/wordml" xmlns:w15="http://schemas.microsoft.com/office/word/2012/wordml" xmlns:w16cex="http://schemas.microsoft.com/office/word/2018/wordml/cex" xmlns:w16cid="http://schemas.microsoft.com/office/word/2016/wordml/cid" xmlns:w16="http://schemas.microsoft.com/office/word/2018/wordml" xmlns:w16du="http://schemas.microsoft.com/office/word/2023/wordml/word16du" xmlns:w16sdtdh="http://schemas.microsoft.com/office/word/2020/wordml/sdtdatahash" xmlns:w16sdtfl="http://schemas.microsoft.com/office/word/2024/wordml/sdtformatlock" xmlns:w16se="http://schemas.microsoft.com/office/word/2015/wordml/symex" xmlns:wpg="http://schemas.microsoft.com/office/word/2010/wordprocessingGroup" xmlns:wpi="http://schemas.microsoft.com/office/word/2010/wordprocessingInk" xmlns:wne="http://schemas.microsoft.com/office/word/2006/wordml" xmlns:wps="http://schemas.microsoft.com/office/word/2010/wordprocessingShape" mc:Ignorable="w14 w15 w16se w16cid w16 w16cex w16sdtdh w16sdtfl w16du wp14">
   <w:body>
     <w:p>
       <w:pPr>
@@ -55,12 +55,21 @@
           <w:szCs w:val="18"/>
         </w:rPr>
       </w:pPr>
-      <w:r>
-        <w:rPr>
-          <w:sz w:val="18"/>
-          <w:szCs w:val="18"/>
-        </w:rPr>
-        <w:t>Collections.sort()</w:t>
+      <w:proofErr w:type="spellStart"/>
+      <w:r>
+        <w:rPr>
+          <w:sz w:val="18"/>
+          <w:szCs w:val="18"/>
+        </w:rPr>
+        <w:t>Collections.sort</w:t>
+      </w:r>
+      <w:proofErr w:type="spellEnd"/>
+      <w:r>
+        <w:rPr>
+          <w:sz w:val="18"/>
+          <w:szCs w:val="18"/>
+        </w:rPr>
+        <w:t>()</w:t>
       </w:r>
     </w:p>
     <w:p>
@@ -95,12 +104,21 @@
           <w:szCs w:val="18"/>
         </w:rPr>
       </w:pPr>
-      <w:r>
-        <w:rPr>
-          <w:sz w:val="18"/>
-          <w:szCs w:val="18"/>
-        </w:rPr>
-        <w:t>Stream.sorted()</w:t>
+      <w:proofErr w:type="spellStart"/>
+      <w:r>
+        <w:rPr>
+          <w:sz w:val="18"/>
+          <w:szCs w:val="18"/>
+        </w:rPr>
+        <w:t>Stream.sorted</w:t>
+      </w:r>
+      <w:proofErr w:type="spellEnd"/>
+      <w:r>
+        <w:rPr>
+          <w:sz w:val="18"/>
+          <w:szCs w:val="18"/>
+        </w:rPr>
+        <w:t>()</w:t>
       </w:r>
     </w:p>
     <w:p>
@@ -187,7 +205,23 @@
           <w:sz w:val="18"/>
           <w:szCs w:val="18"/>
         </w:rPr>
-        <w:t>If a serializable class contains one non-serializable field, then we’ll encounter NotSerializableException.</w:t>
+        <w:t xml:space="preserve">If a serializable class contains one non-serializable field, then we’ll encounter </w:t>
+      </w:r>
+      <w:proofErr w:type="spellStart"/>
+      <w:r>
+        <w:rPr>
+          <w:sz w:val="18"/>
+          <w:szCs w:val="18"/>
+        </w:rPr>
+        <w:t>NotSerializableException</w:t>
+      </w:r>
+      <w:proofErr w:type="spellEnd"/>
+      <w:r>
+        <w:rPr>
+          <w:sz w:val="18"/>
+          <w:szCs w:val="18"/>
+        </w:rPr>
+        <w:t>.</w:t>
       </w:r>
     </w:p>
     <w:p>
@@ -394,6 +428,317 @@
     <w:p>
       <w:pPr>
         <w:pStyle w:val="ListParagraph"/>
+        <w:numPr>
+          <w:ilvl w:val="0"/>
+          <w:numId w:val="1"/>
+        </w:numPr>
+        <w:rPr>
+          <w:sz w:val="18"/>
+          <w:szCs w:val="18"/>
+        </w:rPr>
+      </w:pPr>
+      <w:r>
+        <w:rPr>
+          <w:sz w:val="18"/>
+          <w:szCs w:val="18"/>
+        </w:rPr>
+        <w:t>In java, each thread uses its own stack in the stack memory and all shares a single heap memory.</w:t>
+      </w:r>
+    </w:p>
+    <w:p>
+      <w:pPr>
+        <w:pStyle w:val="ListParagraph"/>
+        <w:numPr>
+          <w:ilvl w:val="0"/>
+          <w:numId w:val="1"/>
+        </w:numPr>
+        <w:rPr>
+          <w:sz w:val="18"/>
+          <w:szCs w:val="18"/>
+        </w:rPr>
+      </w:pPr>
+      <w:r>
+        <w:rPr>
+          <w:sz w:val="18"/>
+          <w:szCs w:val="18"/>
+        </w:rPr>
+        <w:t>Visibility problem in java memory model is, changes made by one variable is not immediately or consistently visible for other threads which are executing parallelly, since the threads hold the values in their cache instead of the original memory location.</w:t>
+      </w:r>
+    </w:p>
+    <w:p>
+      <w:pPr>
+        <w:pStyle w:val="ListParagraph"/>
+        <w:numPr>
+          <w:ilvl w:val="0"/>
+          <w:numId w:val="1"/>
+        </w:numPr>
+        <w:rPr>
+          <w:sz w:val="18"/>
+          <w:szCs w:val="18"/>
+        </w:rPr>
+      </w:pPr>
+      <w:proofErr w:type="spellStart"/>
+      <w:r>
+        <w:rPr>
+          <w:sz w:val="18"/>
+          <w:szCs w:val="18"/>
+        </w:rPr>
+        <w:t>NoClassDefFoundError</w:t>
+      </w:r>
+      <w:proofErr w:type="spellEnd"/>
+      <w:r>
+        <w:rPr>
+          <w:sz w:val="18"/>
+          <w:szCs w:val="18"/>
+        </w:rPr>
+        <w:t xml:space="preserve"> </w:t>
+      </w:r>
+      <w:r>
+        <w:rPr>
+          <w:sz w:val="18"/>
+          <w:szCs w:val="18"/>
+        </w:rPr>
+        <w:t>– thrown when JVM failed to locate load a class</w:t>
+      </w:r>
+      <w:r>
+        <w:rPr>
+          <w:sz w:val="18"/>
+          <w:szCs w:val="18"/>
+        </w:rPr>
+        <w:t>.</w:t>
+      </w:r>
+    </w:p>
+    <w:p>
+      <w:pPr>
+        <w:pStyle w:val="ListParagraph"/>
+        <w:numPr>
+          <w:ilvl w:val="0"/>
+          <w:numId w:val="1"/>
+        </w:numPr>
+        <w:rPr>
+          <w:sz w:val="18"/>
+          <w:szCs w:val="18"/>
+        </w:rPr>
+      </w:pPr>
+      <w:proofErr w:type="spellStart"/>
+      <w:r>
+        <w:rPr>
+          <w:sz w:val="18"/>
+          <w:szCs w:val="18"/>
+        </w:rPr>
+        <w:t>ClassNotFoundException</w:t>
+      </w:r>
+      <w:proofErr w:type="spellEnd"/>
+      <w:r>
+        <w:rPr>
+          <w:sz w:val="18"/>
+          <w:szCs w:val="18"/>
+        </w:rPr>
+        <w:t xml:space="preserve"> – thrown when the code</w:t>
+      </w:r>
+      <w:r>
+        <w:rPr>
+          <w:sz w:val="18"/>
+          <w:szCs w:val="18"/>
+        </w:rPr>
+        <w:t xml:space="preserve"> fails to load a class </w:t>
+      </w:r>
+      <w:r>
+        <w:rPr>
+          <w:sz w:val="18"/>
+          <w:szCs w:val="18"/>
+        </w:rPr>
+        <w:t xml:space="preserve">directly by </w:t>
+      </w:r>
+      <w:proofErr w:type="spellStart"/>
+      <w:r>
+        <w:rPr>
+          <w:sz w:val="18"/>
+          <w:szCs w:val="18"/>
+        </w:rPr>
+        <w:t>Class.forName</w:t>
+      </w:r>
+      <w:proofErr w:type="spellEnd"/>
+      <w:r>
+        <w:rPr>
+          <w:sz w:val="18"/>
+          <w:szCs w:val="18"/>
+        </w:rPr>
+        <w:t>(“</w:t>
+      </w:r>
+      <w:proofErr w:type="spellStart"/>
+      <w:r>
+        <w:rPr>
+          <w:sz w:val="18"/>
+          <w:szCs w:val="18"/>
+        </w:rPr>
+        <w:t>MyClass</w:t>
+      </w:r>
+      <w:proofErr w:type="spellEnd"/>
+      <w:r>
+        <w:rPr>
+          <w:sz w:val="18"/>
+          <w:szCs w:val="18"/>
+        </w:rPr>
+        <w:t>”)</w:t>
+      </w:r>
+      <w:r>
+        <w:rPr>
+          <w:sz w:val="18"/>
+          <w:szCs w:val="18"/>
+        </w:rPr>
+        <w:t>.</w:t>
+      </w:r>
+    </w:p>
+    <w:p>
+      <w:pPr>
+        <w:pStyle w:val="ListParagraph"/>
+        <w:numPr>
+          <w:ilvl w:val="0"/>
+          <w:numId w:val="1"/>
+        </w:numPr>
+        <w:rPr>
+          <w:sz w:val="18"/>
+          <w:szCs w:val="18"/>
+        </w:rPr>
+      </w:pPr>
+      <w:r>
+        <w:rPr>
+          <w:sz w:val="18"/>
+          <w:szCs w:val="18"/>
+        </w:rPr>
+        <w:t xml:space="preserve">JIT – Just </w:t>
+      </w:r>
+      <w:proofErr w:type="gramStart"/>
+      <w:r>
+        <w:rPr>
+          <w:sz w:val="18"/>
+          <w:szCs w:val="18"/>
+        </w:rPr>
+        <w:t>In</w:t>
+      </w:r>
+      <w:proofErr w:type="gramEnd"/>
+      <w:r>
+        <w:rPr>
+          <w:sz w:val="18"/>
+          <w:szCs w:val="18"/>
+        </w:rPr>
+        <w:t xml:space="preserve"> Time compilation, used by JVM to convert java byte code to native machine code, which can be run very faster on the processors.</w:t>
+      </w:r>
+    </w:p>
+    <w:p>
+      <w:pPr>
+        <w:pStyle w:val="ListParagraph"/>
+        <w:numPr>
+          <w:ilvl w:val="0"/>
+          <w:numId w:val="1"/>
+        </w:numPr>
+        <w:rPr>
+          <w:sz w:val="18"/>
+          <w:szCs w:val="18"/>
+        </w:rPr>
+      </w:pPr>
+      <w:r>
+        <w:rPr>
+          <w:sz w:val="18"/>
+          <w:szCs w:val="18"/>
+        </w:rPr>
+        <w:t xml:space="preserve">If an exception is thrown in static initialization block of a class, then the class will be failed to load. And </w:t>
+      </w:r>
+      <w:proofErr w:type="spellStart"/>
+      <w:r>
+        <w:rPr>
+          <w:sz w:val="18"/>
+          <w:szCs w:val="18"/>
+        </w:rPr>
+        <w:t>NoClassDefFoundError</w:t>
+      </w:r>
+      <w:proofErr w:type="spellEnd"/>
+      <w:r>
+        <w:rPr>
+          <w:sz w:val="18"/>
+          <w:szCs w:val="18"/>
+        </w:rPr>
+        <w:t xml:space="preserve"> is thrown if the class is being tried to use.</w:t>
+      </w:r>
+    </w:p>
+    <w:p>
+      <w:pPr>
+        <w:pStyle w:val="ListParagraph"/>
+        <w:numPr>
+          <w:ilvl w:val="0"/>
+          <w:numId w:val="1"/>
+        </w:numPr>
+        <w:rPr>
+          <w:sz w:val="18"/>
+          <w:szCs w:val="18"/>
+        </w:rPr>
+      </w:pPr>
+      <w:r>
+        <w:rPr>
+          <w:sz w:val="18"/>
+          <w:szCs w:val="18"/>
+        </w:rPr>
+        <w:t>H</w:t>
+      </w:r>
+      <w:r>
+        <w:rPr>
+          <w:sz w:val="18"/>
+          <w:szCs w:val="18"/>
+        </w:rPr>
+        <w:t>ashMap load factor is 0.75</w:t>
+      </w:r>
+      <w:r>
+        <w:rPr>
+          <w:sz w:val="18"/>
+          <w:szCs w:val="18"/>
+        </w:rPr>
+        <w:t xml:space="preserve">. </w:t>
+      </w:r>
+      <w:proofErr w:type="spellStart"/>
+      <w:r>
+        <w:rPr>
+          <w:sz w:val="18"/>
+          <w:szCs w:val="18"/>
+        </w:rPr>
+        <w:t>i.e</w:t>
+      </w:r>
+      <w:proofErr w:type="spellEnd"/>
+      <w:r>
+        <w:rPr>
+          <w:sz w:val="18"/>
+          <w:szCs w:val="18"/>
+        </w:rPr>
+        <w:t xml:space="preserve"> if the 75% of the HM is filled, then the HM will be resized.</w:t>
+      </w:r>
+    </w:p>
+    <w:p>
+      <w:pPr>
+        <w:pStyle w:val="ListParagraph"/>
+        <w:numPr>
+          <w:ilvl w:val="0"/>
+          <w:numId w:val="1"/>
+        </w:numPr>
+        <w:rPr>
+          <w:sz w:val="18"/>
+          <w:szCs w:val="18"/>
+        </w:rPr>
+      </w:pPr>
+      <w:r>
+        <w:rPr>
+          <w:sz w:val="18"/>
+          <w:szCs w:val="18"/>
+        </w:rPr>
+        <w:t>How does resize occur, simple the HM size is doubled.</w:t>
+      </w:r>
+    </w:p>
+    <w:p>
+      <w:pPr>
+        <w:pStyle w:val="ListParagraph"/>
+        <w:numPr>
+          <w:ilvl w:val="0"/>
+          <w:numId w:val="1"/>
+        </w:numPr>
         <w:rPr>
           <w:sz w:val="18"/>
           <w:szCs w:val="18"/>
@@ -411,7 +756,7 @@
 </file>
 
 <file path=word/numbering.xml><?xml version="1.0" encoding="utf-8"?>
-<w:numbering xmlns:wpc="http://schemas.microsoft.com/office/word/2010/wordprocessingCanvas" xmlns:cx="http://schemas.microsoft.com/office/drawing/2014/chartex" xmlns:cx1="http://schemas.microsoft.com/office/drawing/2015/9/8/chartex" xmlns:cx2="http://schemas.microsoft.com/office/drawing/2015/10/21/chartex" xmlns:cx3="http://schemas.microsoft.com/office/drawing/2016/5/9/chartex" xmlns:cx4="http://schemas.microsoft.com/office/drawing/2016/5/10/chartex" xmlns:cx5="http://schemas.microsoft.com/office/drawing/2016/5/11/chartex" xmlns:cx6="http://schemas.microsoft.com/office/drawing/2016/5/12/chartex" xmlns:cx7="http://schemas.microsoft.com/office/drawing/2016/5/13/chartex" xmlns:cx8="http://schemas.microsoft.com/office/drawing/2016/5/14/chartex" xmlns:mc="http://schemas.openxmlformats.org/markup-compatibility/2006" xmlns:aink="http://schemas.microsoft.com/office/drawing/2016/ink" xmlns:am3d="http://schemas.microsoft.com/office/drawing/2017/model3d" xmlns:o="urn:schemas-microsoft-com:office:office" xmlns:oel="http://schemas.microsoft.com/office/2019/extlst" xmlns:r="http://schemas.openxmlformats.org/officeDocument/2006/relationships" xmlns:m="http://schemas.openxmlformats.org/officeDocument/2006/math" xmlns:v="urn:schemas-microsoft-com:vml" xmlns:wp14="http://schemas.microsoft.com/office/word/2010/wordprocessingDrawing" xmlns:wp="http://schemas.openxmlformats.org/drawingml/2006/wordprocessingDrawing" xmlns:w10="urn:schemas-microsoft-com:office:word" xmlns:w="http://schemas.openxmlformats.org/wordprocessingml/2006/main" xmlns:w14="http://schemas.microsoft.com/office/word/2010/wordml" xmlns:w15="http://schemas.microsoft.com/office/word/2012/wordml" xmlns:w16cex="http://schemas.microsoft.com/office/word/2018/wordml/cex" xmlns:w16cid="http://schemas.microsoft.com/office/word/2016/wordml/cid" xmlns:w16="http://schemas.microsoft.com/office/word/2018/wordml" xmlns:w16du="http://schemas.microsoft.com/office/word/2023/wordml/word16du" xmlns:w16sdtdh="http://schemas.microsoft.com/office/word/2020/wordml/sdtdatahash" xmlns:w16se="http://schemas.microsoft.com/office/word/2015/wordml/symex" xmlns:wpg="http://schemas.microsoft.com/office/word/2010/wordprocessingGroup" xmlns:wpi="http://schemas.microsoft.com/office/word/2010/wordprocessingInk" xmlns:wne="http://schemas.microsoft.com/office/word/2006/wordml" xmlns:wps="http://schemas.microsoft.com/office/word/2010/wordprocessingShape" mc:Ignorable="w14 w15 w16se w16cid w16 w16cex w16sdtdh w16du wp14">
+<w:numbering xmlns:wpc="http://schemas.microsoft.com/office/word/2010/wordprocessingCanvas" xmlns:cx="http://schemas.microsoft.com/office/drawing/2014/chartex" xmlns:cx1="http://schemas.microsoft.com/office/drawing/2015/9/8/chartex" xmlns:cx2="http://schemas.microsoft.com/office/drawing/2015/10/21/chartex" xmlns:cx3="http://schemas.microsoft.com/office/drawing/2016/5/9/chartex" xmlns:cx4="http://schemas.microsoft.com/office/drawing/2016/5/10/chartex" xmlns:cx5="http://schemas.microsoft.com/office/drawing/2016/5/11/chartex" xmlns:cx6="http://schemas.microsoft.com/office/drawing/2016/5/12/chartex" xmlns:cx7="http://schemas.microsoft.com/office/drawing/2016/5/13/chartex" xmlns:cx8="http://schemas.microsoft.com/office/drawing/2016/5/14/chartex" xmlns:mc="http://schemas.openxmlformats.org/markup-compatibility/2006" xmlns:aink="http://schemas.microsoft.com/office/drawing/2016/ink" xmlns:am3d="http://schemas.microsoft.com/office/drawing/2017/model3d" xmlns:o="urn:schemas-microsoft-com:office:office" xmlns:oel="http://schemas.microsoft.com/office/2019/extlst" xmlns:r="http://schemas.openxmlformats.org/officeDocument/2006/relationships" xmlns:m="http://schemas.openxmlformats.org/officeDocument/2006/math" xmlns:v="urn:schemas-microsoft-com:vml" xmlns:wp14="http://schemas.microsoft.com/office/word/2010/wordprocessingDrawing" xmlns:wp="http://schemas.openxmlformats.org/drawingml/2006/wordprocessingDrawing" xmlns:w10="urn:schemas-microsoft-com:office:word" xmlns:w="http://schemas.openxmlformats.org/wordprocessingml/2006/main" xmlns:w14="http://schemas.microsoft.com/office/word/2010/wordml" xmlns:w15="http://schemas.microsoft.com/office/word/2012/wordml" xmlns:w16cex="http://schemas.microsoft.com/office/word/2018/wordml/cex" xmlns:w16cid="http://schemas.microsoft.com/office/word/2016/wordml/cid" xmlns:w16="http://schemas.microsoft.com/office/word/2018/wordml" xmlns:w16du="http://schemas.microsoft.com/office/word/2023/wordml/word16du" xmlns:w16sdtdh="http://schemas.microsoft.com/office/word/2020/wordml/sdtdatahash" xmlns:w16sdtfl="http://schemas.microsoft.com/office/word/2024/wordml/sdtformatlock" xmlns:w16se="http://schemas.microsoft.com/office/word/2015/wordml/symex" xmlns:wpg="http://schemas.microsoft.com/office/word/2010/wordprocessingGroup" xmlns:wpi="http://schemas.microsoft.com/office/word/2010/wordprocessingInk" xmlns:wne="http://schemas.microsoft.com/office/word/2006/wordml" xmlns:wps="http://schemas.microsoft.com/office/word/2010/wordprocessingShape" mc:Ignorable="w14 w15 w16se w16cid w16 w16cex w16sdtdh w16sdtfl w16du wp14">
   <w:abstractNum w:abstractNumId="0" w15:restartNumberingAfterBreak="0">
     <w:nsid w:val="239E17DD"/>
     <w:multiLevelType w:val="hybridMultilevel"/>
@@ -531,7 +876,7 @@
 </file>
 
 <file path=word/styles.xml><?xml version="1.0" encoding="utf-8"?>
-<w:styles xmlns:mc="http://schemas.openxmlformats.org/markup-compatibility/2006" xmlns:r="http://schemas.openxmlformats.org/officeDocument/2006/relationships" xmlns:w="http://schemas.openxmlformats.org/wordprocessingml/2006/main" xmlns:w14="http://schemas.microsoft.com/office/word/2010/wordml" xmlns:w15="http://schemas.microsoft.com/office/word/2012/wordml" xmlns:w16cex="http://schemas.microsoft.com/office/word/2018/wordml/cex" xmlns:w16cid="http://schemas.microsoft.com/office/word/2016/wordml/cid" xmlns:w16="http://schemas.microsoft.com/office/word/2018/wordml" xmlns:w16du="http://schemas.microsoft.com/office/word/2023/wordml/word16du" xmlns:w16sdtdh="http://schemas.microsoft.com/office/word/2020/wordml/sdtdatahash" xmlns:w16se="http://schemas.microsoft.com/office/word/2015/wordml/symex" mc:Ignorable="w14 w15 w16se w16cid w16 w16cex w16sdtdh w16du">
+<w:styles xmlns:mc="http://schemas.openxmlformats.org/markup-compatibility/2006" xmlns:r="http://schemas.openxmlformats.org/officeDocument/2006/relationships" xmlns:w="http://schemas.openxmlformats.org/wordprocessingml/2006/main" xmlns:w14="http://schemas.microsoft.com/office/word/2010/wordml" xmlns:w15="http://schemas.microsoft.com/office/word/2012/wordml" xmlns:w16cex="http://schemas.microsoft.com/office/word/2018/wordml/cex" xmlns:w16cid="http://schemas.microsoft.com/office/word/2016/wordml/cid" xmlns:w16="http://schemas.microsoft.com/office/word/2018/wordml" xmlns:w16du="http://schemas.microsoft.com/office/word/2023/wordml/word16du" xmlns:w16sdtdh="http://schemas.microsoft.com/office/word/2020/wordml/sdtdatahash" xmlns:w16sdtfl="http://schemas.microsoft.com/office/word/2024/wordml/sdtformatlock" xmlns:w16se="http://schemas.microsoft.com/office/word/2015/wordml/symex" mc:Ignorable="w14 w15 w16se w16cid w16 w16cex w16sdtdh w16sdtfl w16du">
   <w:docDefaults>
     <w:rPrDefault>
       <w:rPr>

</xml_diff>